<commit_message>
Created prototypes for Room List and Room View
</commit_message>
<xml_diff>
--- a/Project Hotel.docx
+++ b/Project Hotel.docx
@@ -530,13 +530,7 @@
         <w:annotationRef/>
       </w:r>
       <w:r>
-        <w:t xml:space="preserve">Рейтинга се определя от броя на </w:t>
-      </w:r>
-      <w:r>
-        <w:t xml:space="preserve"> </w:t>
-      </w:r>
-      <w:r>
-        <w:t>използваните допълнителни услуги, намалява се при повреда на хотелското имущество.</w:t>
+        <w:t>Рейтинга се определя от броя на  използваните допълнителни услуги, намалява се при повреда на хотелското имущество.</w:t>
       </w:r>
     </w:p>
   </w:comment>
@@ -1961,4 +1955,24 @@
     </a:ext>
   </a:extLst>
 </a:theme>
+</file>
+
+<file path=word/webextensions/taskpanes.xml><?xml version="1.0" encoding="utf-8"?>
+<wetp:taskpanes xmlns:wetp="http://schemas.microsoft.com/office/webextensions/taskpanes/2010/11">
+  <wetp:taskpane dockstate="right" visibility="0" width="438" row="1">
+    <wetp:webextensionref xmlns:r="http://schemas.openxmlformats.org/officeDocument/2006/relationships" r:id="rId1"/>
+  </wetp:taskpane>
+</wetp:taskpanes>
+</file>
+
+<file path=word/webextensions/webextension1.xml><?xml version="1.0" encoding="utf-8"?>
+<we:webextension xmlns:we="http://schemas.microsoft.com/office/webextensions/webextension/2010/11" id="{7501F989-AFFB-4072-B189-F9A3A887750F}">
+  <we:reference id="wa104380118" version="1.1.0.1" store="en-US" storeType="OMEX"/>
+  <we:alternateReferences>
+    <we:reference id="WA104380118" version="1.1.0.1" store="" storeType="OMEX"/>
+  </we:alternateReferences>
+  <we:properties/>
+  <we:bindings/>
+  <we:snapshot xmlns:r="http://schemas.openxmlformats.org/officeDocument/2006/relationships"/>
+</we:webextension>
 </file>
</xml_diff>